<commit_message>
Inventory and Asset Management (Documents)_v0.7
- No edit business review
</commit_message>
<xml_diff>
--- a/Inventory and Asset Management 2.0 (Documents)/Project Proposal/Inventory and Asset Mangement_v0.7.docx
+++ b/Inventory and Asset Management 2.0 (Documents)/Project Proposal/Inventory and Asset Mangement_v0.7.docx
@@ -464,8 +464,6 @@
         </w:rPr>
         <w:t>Sugunnasil</w:t>
       </w:r>
-      <w:bookmarkStart w:id="0" w:name="_GoBack"/>
-      <w:bookmarkEnd w:id="0"/>
       <w:proofErr w:type="spellEnd"/>
     </w:p>
     <w:p>
@@ -5679,7 +5677,7 @@
           <w:szCs w:val="36"/>
         </w:rPr>
       </w:pPr>
-      <w:bookmarkStart w:id="1" w:name="_Toc419735415"/>
+      <w:bookmarkStart w:id="0" w:name="_Toc419735415"/>
       <w:r>
         <w:rPr>
           <w:rFonts w:ascii="Times New Roman" w:hAnsi="Times New Roman" w:cs="Times New Roman"/>
@@ -5714,7 +5712,7 @@
         </w:rPr>
         <w:t>Introduction and Background</w:t>
       </w:r>
-      <w:bookmarkEnd w:id="1"/>
+      <w:bookmarkEnd w:id="0"/>
     </w:p>
     <w:p>
       <w:pPr>
@@ -6401,7 +6399,7 @@
           <w:szCs w:val="36"/>
         </w:rPr>
       </w:pPr>
-      <w:bookmarkStart w:id="2" w:name="_Toc419735416"/>
+      <w:bookmarkStart w:id="1" w:name="_Toc419735416"/>
       <w:r>
         <w:rPr>
           <w:rFonts w:ascii="Times New Roman" w:hAnsi="Times New Roman" w:cs="Times New Roman"/>
@@ -6414,7 +6412,7 @@
         <w:lastRenderedPageBreak/>
         <w:t>Chapter Two | Literature Review</w:t>
       </w:r>
-      <w:bookmarkEnd w:id="2"/>
+      <w:bookmarkEnd w:id="1"/>
     </w:p>
     <w:p>
       <w:pPr>
@@ -6438,8 +6436,8 @@
           <w:szCs w:val="36"/>
         </w:rPr>
       </w:pPr>
-      <w:bookmarkStart w:id="3" w:name="_Toc383459361"/>
-      <w:bookmarkStart w:id="4" w:name="_Toc419735417"/>
+      <w:bookmarkStart w:id="2" w:name="_Toc383459361"/>
+      <w:bookmarkStart w:id="3" w:name="_Toc419735417"/>
       <w:r>
         <w:rPr>
           <w:rFonts w:ascii="Times New Roman" w:hAnsi="Times New Roman" w:cs="Times New Roman"/>
@@ -6463,8 +6461,8 @@
         <w:tab/>
         <w:t>Business Review</w:t>
       </w:r>
+      <w:bookmarkEnd w:id="2"/>
       <w:bookmarkEnd w:id="3"/>
-      <w:bookmarkEnd w:id="4"/>
       <w:r>
         <w:rPr>
           <w:sz w:val="36"/>
@@ -6541,7 +6539,7 @@
           <w:szCs w:val="36"/>
         </w:rPr>
       </w:pPr>
-      <w:bookmarkStart w:id="5" w:name="_Toc419735418"/>
+      <w:bookmarkStart w:id="4" w:name="_Toc419735418"/>
       <w:r>
         <w:rPr>
           <w:rFonts w:ascii="Times New Roman" w:hAnsi="Times New Roman" w:cs="Times New Roman"/>
@@ -6583,7 +6581,7 @@
         </w:rPr>
         <w:t>[1]</w:t>
       </w:r>
-      <w:bookmarkEnd w:id="5"/>
+      <w:bookmarkEnd w:id="4"/>
     </w:p>
     <w:p>
       <w:pPr>
@@ -6794,8 +6792,8 @@
         </w:rPr>
         <w:t xml:space="preserve"> </w:t>
       </w:r>
-      <w:bookmarkStart w:id="6" w:name="OLE_LINK12"/>
-      <w:bookmarkStart w:id="7" w:name="OLE_LINK13"/>
+      <w:bookmarkStart w:id="5" w:name="OLE_LINK12"/>
+      <w:bookmarkStart w:id="6" w:name="OLE_LINK13"/>
       <w:r>
         <w:rPr>
           <w:rFonts w:ascii="Times New Roman" w:hAnsi="Times New Roman"/>
@@ -6804,28 +6802,28 @@
         </w:rPr>
         <w:t>technicians</w:t>
       </w:r>
+      <w:bookmarkEnd w:id="5"/>
       <w:bookmarkEnd w:id="6"/>
+      <w:r>
+        <w:rPr>
+          <w:rFonts w:ascii="Times New Roman" w:hAnsi="Times New Roman"/>
+          <w:sz w:val="24"/>
+          <w:szCs w:val="24"/>
+        </w:rPr>
+        <w:t xml:space="preserve"> to find </w:t>
+      </w:r>
+      <w:bookmarkStart w:id="7" w:name="OLE_LINK10"/>
+      <w:bookmarkStart w:id="8" w:name="OLE_LINK11"/>
+      <w:r>
+        <w:rPr>
+          <w:rFonts w:ascii="Times New Roman" w:hAnsi="Times New Roman"/>
+          <w:sz w:val="24"/>
+          <w:szCs w:val="24"/>
+        </w:rPr>
+        <w:t>their work</w:t>
+      </w:r>
       <w:bookmarkEnd w:id="7"/>
-      <w:r>
-        <w:rPr>
-          <w:rFonts w:ascii="Times New Roman" w:hAnsi="Times New Roman"/>
-          <w:sz w:val="24"/>
-          <w:szCs w:val="24"/>
-        </w:rPr>
-        <w:t xml:space="preserve"> to find </w:t>
-      </w:r>
-      <w:bookmarkStart w:id="8" w:name="OLE_LINK10"/>
-      <w:bookmarkStart w:id="9" w:name="OLE_LINK11"/>
-      <w:r>
-        <w:rPr>
-          <w:rFonts w:ascii="Times New Roman" w:hAnsi="Times New Roman"/>
-          <w:sz w:val="24"/>
-          <w:szCs w:val="24"/>
-        </w:rPr>
-        <w:t>their work</w:t>
-      </w:r>
       <w:bookmarkEnd w:id="8"/>
-      <w:bookmarkEnd w:id="9"/>
       <w:r>
         <w:rPr>
           <w:rFonts w:ascii="Times New Roman" w:hAnsi="Times New Roman"/>
@@ -7093,8 +7091,8 @@
           <w:szCs w:val="24"/>
         </w:rPr>
       </w:pPr>
-      <w:bookmarkStart w:id="10" w:name="OLE_LINK14"/>
-      <w:bookmarkStart w:id="11" w:name="OLE_LINK15"/>
+      <w:bookmarkStart w:id="9" w:name="OLE_LINK14"/>
+      <w:bookmarkStart w:id="10" w:name="OLE_LINK15"/>
       <w:r>
         <w:rPr>
           <w:rFonts w:ascii="Times New Roman" w:hAnsi="Times New Roman" w:cs="Times New Roman"/>
@@ -7144,8 +7142,8 @@
         </w:rPr>
         <w:t xml:space="preserve">. </w:t>
       </w:r>
+      <w:bookmarkEnd w:id="9"/>
       <w:bookmarkEnd w:id="10"/>
-      <w:bookmarkEnd w:id="11"/>
     </w:p>
     <w:p>
       <w:pPr>
@@ -7215,7 +7213,65 @@
           <w:sz w:val="24"/>
           <w:szCs w:val="24"/>
         </w:rPr>
-        <w:t xml:space="preserve"> provide several functions about repairing system for technicians such as  record repairing information, find repairing information, calculate income, and other functions. This system provides repairing collaboration between departments in the service center.</w:t>
+        <w:t xml:space="preserve"> provide several functions about repairing system for technicians such as  record</w:t>
+      </w:r>
+      <w:r>
+        <w:rPr>
+          <w:rFonts w:ascii="Times New Roman" w:hAnsi="Times New Roman"/>
+          <w:sz w:val="24"/>
+          <w:szCs w:val="24"/>
+        </w:rPr>
+        <w:t>ing</w:t>
+      </w:r>
+      <w:r>
+        <w:rPr>
+          <w:rFonts w:ascii="Times New Roman" w:hAnsi="Times New Roman"/>
+          <w:sz w:val="24"/>
+          <w:szCs w:val="24"/>
+        </w:rPr>
+        <w:t xml:space="preserve"> repairing information, find</w:t>
+      </w:r>
+      <w:r>
+        <w:rPr>
+          <w:rFonts w:ascii="Times New Roman" w:hAnsi="Times New Roman"/>
+          <w:sz w:val="24"/>
+          <w:szCs w:val="24"/>
+        </w:rPr>
+        <w:t>ing</w:t>
+      </w:r>
+      <w:r>
+        <w:rPr>
+          <w:rFonts w:ascii="Times New Roman" w:hAnsi="Times New Roman"/>
+          <w:sz w:val="24"/>
+          <w:szCs w:val="24"/>
+        </w:rPr>
+        <w:t xml:space="preserve"> </w:t>
+      </w:r>
+      <w:r>
+        <w:rPr>
+          <w:rFonts w:ascii="Times New Roman" w:hAnsi="Times New Roman"/>
+          <w:sz w:val="24"/>
+          <w:szCs w:val="24"/>
+        </w:rPr>
+        <w:t>repairing information, calculating</w:t>
+      </w:r>
+      <w:r>
+        <w:rPr>
+          <w:rFonts w:ascii="Times New Roman" w:hAnsi="Times New Roman"/>
+          <w:sz w:val="24"/>
+          <w:szCs w:val="24"/>
+        </w:rPr>
+        <w:t xml:space="preserve"> income, and other functions.</w:t>
+      </w:r>
+      <w:bookmarkStart w:id="11" w:name="_GoBack"/>
+      <w:bookmarkEnd w:id="11"/>
+      <w:r>
+        <w:rPr>
+          <w:rFonts w:ascii="Times New Roman" w:hAnsi="Times New Roman"/>
+          <w:sz w:val="24"/>
+          <w:szCs w:val="24"/>
+        </w:rPr>
+        <w:t xml:space="preserve"> This system provides repairing collaboration between departments in the service center.</w:t>
       </w:r>
     </w:p>
     <w:p>
@@ -10803,15 +10859,7 @@
           <w:sz w:val="24"/>
           <w:szCs w:val="24"/>
         </w:rPr>
-        <w:t>Cloud Computing is a technology that uses internet to connect to the servers to maintain data and applications. Cloud computing allows users use applications without installation. They can access their files by the computer with internet access. Because every application is on the cloud system we can access to the application by using internet. Cloud computing allows for much more efficient computing by centralizing data storage</w:t>
-      </w:r>
-      <w:r>
-        <w:rPr>
-          <w:rFonts w:ascii="Times New Roman" w:hAnsi="Times New Roman" w:cs="Times New Roman"/>
-          <w:sz w:val="24"/>
-          <w:szCs w:val="24"/>
-        </w:rPr>
-        <w:t>.</w:t>
+        <w:t>Cloud servers mean virtual servers that run on cloud computing. A cloud server is a logical server that is built, delivered, and hosted from a cloud computing. Cloud servers accessed remotely from a cloud service provider. Cloud servers run as software-independent units. Cloud server has all the software it requires to run and does not depend on any centrally-installed software. Cloud server probably hold the best stability performance.</w:t>
       </w:r>
     </w:p>
     <w:p>
@@ -10871,7 +10919,7 @@
           <w:sz w:val="24"/>
           <w:szCs w:val="24"/>
         </w:rPr>
-        <w:t>Hosting server</w:t>
+        <w:t>Dedicated Server Hosting</w:t>
       </w:r>
     </w:p>
     <w:p>
@@ -10939,7 +10987,23 @@
           <w:sz w:val="24"/>
           <w:szCs w:val="24"/>
         </w:rPr>
-        <w:t>Unlimited resources: Cloud computing providers can provide more resource when resources are insufficient as the demand increases.</w:t>
+        <w:t xml:space="preserve">Unlimited resources: Cloud </w:t>
+      </w:r>
+      <w:r>
+        <w:rPr>
+          <w:rFonts w:ascii="Times New Roman" w:hAnsi="Times New Roman" w:cs="Times New Roman"/>
+          <w:sz w:val="24"/>
+          <w:szCs w:val="24"/>
+        </w:rPr>
+        <w:t>server</w:t>
+      </w:r>
+      <w:r>
+        <w:rPr>
+          <w:rFonts w:ascii="Times New Roman" w:hAnsi="Times New Roman" w:cs="Times New Roman"/>
+          <w:sz w:val="24"/>
+          <w:szCs w:val="24"/>
+        </w:rPr>
+        <w:t xml:space="preserve"> providers can provide more resource when resources are insufficient as the demand increases.</w:t>
       </w:r>
     </w:p>
     <w:p>
@@ -10965,7 +11029,23 @@
           <w:sz w:val="24"/>
           <w:szCs w:val="24"/>
         </w:rPr>
-        <w:t>Maintenance: Cloud computing supports easy maintenance. The administrator can access to the server from different places.</w:t>
+        <w:t xml:space="preserve">Maintenance: Cloud </w:t>
+      </w:r>
+      <w:r>
+        <w:rPr>
+          <w:rFonts w:ascii="Times New Roman" w:hAnsi="Times New Roman" w:cs="Times New Roman"/>
+          <w:sz w:val="24"/>
+          <w:szCs w:val="24"/>
+        </w:rPr>
+        <w:t>server</w:t>
+      </w:r>
+      <w:r>
+        <w:rPr>
+          <w:rFonts w:ascii="Times New Roman" w:hAnsi="Times New Roman" w:cs="Times New Roman"/>
+          <w:sz w:val="24"/>
+          <w:szCs w:val="24"/>
+        </w:rPr>
+        <w:t xml:space="preserve"> supports easy maintenance. The administrator can access to the server from different places.</w:t>
       </w:r>
     </w:p>
     <w:p>
@@ -10993,7 +11073,23 @@
           <w:sz w:val="24"/>
           <w:szCs w:val="24"/>
         </w:rPr>
-        <w:t>Security: Cloud computing providers devote resources to security. Users can rely on their service providers for secure data storage and transfer.</w:t>
+        <w:t xml:space="preserve">Security: </w:t>
+      </w:r>
+      <w:r>
+        <w:rPr>
+          <w:rFonts w:ascii="Times New Roman" w:hAnsi="Times New Roman" w:cs="Times New Roman"/>
+          <w:sz w:val="24"/>
+          <w:szCs w:val="24"/>
+        </w:rPr>
+        <w:t>Cloud server</w:t>
+      </w:r>
+      <w:r>
+        <w:rPr>
+          <w:rFonts w:ascii="Times New Roman" w:hAnsi="Times New Roman" w:cs="Times New Roman"/>
+          <w:sz w:val="24"/>
+          <w:szCs w:val="24"/>
+        </w:rPr>
+        <w:t xml:space="preserve"> providers devote resources to security. Users can rely on their service providers for secure data storage and transfer.</w:t>
       </w:r>
     </w:p>
     <w:p>
@@ -14565,7 +14661,15 @@
           <w:sz w:val="24"/>
           <w:szCs w:val="24"/>
         </w:rPr>
-        <w:t xml:space="preserve">- It’s </w:t>
+        <w:t>- Bootstrap i</w:t>
+      </w:r>
+      <w:r>
+        <w:rPr>
+          <w:rFonts w:ascii="Times New Roman" w:hAnsi="Times New Roman" w:cs="Times New Roman"/>
+          <w:sz w:val="24"/>
+          <w:szCs w:val="24"/>
+        </w:rPr>
+        <w:t xml:space="preserve">s </w:t>
       </w:r>
       <w:r>
         <w:rPr>
@@ -15289,15 +15393,7 @@
           <w:sz w:val="24"/>
           <w:szCs w:val="24"/>
         </w:rPr>
-        <w:t>articles</w:t>
-      </w:r>
-      <w:r>
-        <w:rPr>
-          <w:rFonts w:ascii="Times New Roman" w:hAnsi="Times New Roman" w:cs="Times New Roman"/>
-          <w:sz w:val="24"/>
-          <w:szCs w:val="24"/>
-        </w:rPr>
-        <w:t xml:space="preserve"> </w:t>
+        <w:t xml:space="preserve">articles </w:t>
       </w:r>
       <w:r>
         <w:rPr>
@@ -15313,23 +15409,7 @@
           <w:sz w:val="24"/>
           <w:szCs w:val="24"/>
         </w:rPr>
-        <w:t>durable</w:t>
-      </w:r>
-      <w:r>
-        <w:rPr>
-          <w:rFonts w:ascii="Times New Roman" w:hAnsi="Times New Roman" w:cs="Times New Roman"/>
-          <w:sz w:val="24"/>
-          <w:szCs w:val="24"/>
-        </w:rPr>
-        <w:t xml:space="preserve"> </w:t>
-      </w:r>
-      <w:r>
-        <w:rPr>
-          <w:rFonts w:ascii="Times New Roman" w:hAnsi="Times New Roman" w:cs="Times New Roman"/>
-          <w:sz w:val="24"/>
-          <w:szCs w:val="24"/>
-        </w:rPr>
-        <w:t>articles</w:t>
+        <w:t>durable articles</w:t>
       </w:r>
       <w:r>
         <w:rPr>
@@ -22454,7 +22534,23 @@
     <w:p/>
     <w:p/>
     <w:p/>
-    <w:p/>
+    <w:p>
+      <w:pPr>
+        <w:rPr>
+          <w:color w:val="000000" w:themeColor="text1"/>
+          <w14:shadow w14:blurRad="38100" w14:dist="19050" w14:dir="2700000" w14:sx="100000" w14:sy="100000" w14:kx="0" w14:ky="0" w14:algn="tl">
+            <w14:schemeClr w14:val="dk1">
+              <w14:alpha w14:val="60000"/>
+            </w14:schemeClr>
+          </w14:shadow>
+          <w14:textOutline w14:w="0" w14:cap="flat" w14:cmpd="sng" w14:algn="ctr">
+            <w14:noFill/>
+            <w14:prstDash w14:val="solid"/>
+            <w14:round/>
+          </w14:textOutline>
+        </w:rPr>
+      </w:pPr>
+    </w:p>
     <w:p/>
     <w:p>
       <w:pPr>
@@ -22467,6 +22563,216 @@
           <w:cs/>
         </w:rPr>
         <w:tab/>
+      </w:r>
+    </w:p>
+    <w:p>
+      <w:r>
+        <w:rPr>
+          <w:noProof/>
+        </w:rPr>
+        <mc:AlternateContent>
+          <mc:Choice Requires="wps">
+            <w:drawing>
+              <wp:anchor distT="0" distB="0" distL="114300" distR="114300" simplePos="0" relativeHeight="251705344" behindDoc="0" locked="0" layoutInCell="1" allowOverlap="1" wp14:anchorId="27A41C7F" wp14:editId="5DE60B80">
+                <wp:simplePos x="0" y="0"/>
+                <wp:positionH relativeFrom="column">
+                  <wp:posOffset>2869352</wp:posOffset>
+                </wp:positionH>
+                <wp:positionV relativeFrom="paragraph">
+                  <wp:posOffset>153648</wp:posOffset>
+                </wp:positionV>
+                <wp:extent cx="3593805" cy="467493"/>
+                <wp:effectExtent l="953" t="0" r="7937" b="7938"/>
+                <wp:wrapNone/>
+                <wp:docPr id="10" name="Text Box 10"/>
+                <wp:cNvGraphicFramePr/>
+                <a:graphic xmlns:a="http://schemas.openxmlformats.org/drawingml/2006/main">
+                  <a:graphicData uri="http://schemas.microsoft.com/office/word/2010/wordprocessingShape">
+                    <wps:wsp>
+                      <wps:cNvSpPr txBox="1"/>
+                      <wps:spPr>
+                        <a:xfrm rot="16200000">
+                          <a:off x="0" y="0"/>
+                          <a:ext cx="3593805" cy="467493"/>
+                        </a:xfrm>
+                        <a:prstGeom prst="rect">
+                          <a:avLst/>
+                        </a:prstGeom>
+                        <a:solidFill>
+                          <a:schemeClr val="lt1"/>
+                        </a:solidFill>
+                        <a:ln w="6350">
+                          <a:noFill/>
+                        </a:ln>
+                        <a:effectLst/>
+                      </wps:spPr>
+                      <wps:style>
+                        <a:lnRef idx="0">
+                          <a:schemeClr val="accent1"/>
+                        </a:lnRef>
+                        <a:fillRef idx="0">
+                          <a:schemeClr val="accent1"/>
+                        </a:fillRef>
+                        <a:effectRef idx="0">
+                          <a:schemeClr val="accent1"/>
+                        </a:effectRef>
+                        <a:fontRef idx="minor">
+                          <a:schemeClr val="dk1"/>
+                        </a:fontRef>
+                      </wps:style>
+                      <wps:txbx>
+                        <w:txbxContent>
+                          <w:p>
+                            <w:pPr>
+                              <w:widowControl w:val="0"/>
+                              <w:jc w:val="center"/>
+                              <w:rPr>
+                                <w:rFonts w:ascii="Times New Roman" w:eastAsia="Calibri" w:hAnsi="Times New Roman" w:cs="Angsana New"/>
+                                <w:i/>
+                              </w:rPr>
+                            </w:pPr>
+                            <w:r>
+                              <w:rPr>
+                                <w:rFonts w:ascii="Times New Roman" w:eastAsia="Calibri" w:hAnsi="Times New Roman" w:cs="Times New Roman"/>
+                                <w:i/>
+                                <w:szCs w:val="22"/>
+                              </w:rPr>
+                              <w:t>Figure 1</w:t>
+                            </w:r>
+                            <w:r>
+                              <w:rPr>
+                                <w:rFonts w:ascii="Times New Roman" w:eastAsia="Calibri" w:hAnsi="Times New Roman" w:cs="Angsana New"/>
+                                <w:i/>
+                              </w:rPr>
+                              <w:t xml:space="preserve">4 </w:t>
+                            </w:r>
+                            <w:r>
+                              <w:rPr>
+                                <w:rFonts w:ascii="Times New Roman" w:eastAsia="Calibri" w:hAnsi="Times New Roman" w:cs="Angsana New"/>
+                                <w:i/>
+                              </w:rPr>
+                              <w:t>Proposal Period Milestone</w:t>
+                            </w:r>
+                            <w:r>
+                              <w:rPr>
+                                <w:rFonts w:ascii="Times New Roman" w:eastAsia="Calibri" w:hAnsi="Times New Roman" w:cs="Angsana New"/>
+                                <w:i/>
+                              </w:rPr>
+                              <w:t xml:space="preserve"> </w:t>
+                            </w:r>
+                            <w:r>
+                              <w:rPr>
+                                <w:rFonts w:ascii="Times New Roman" w:eastAsia="Calibri" w:hAnsi="Times New Roman" w:cs="Angsana New"/>
+                                <w:i/>
+                              </w:rPr>
+                              <w:t>(</w:t>
+                            </w:r>
+                            <w:r>
+                              <w:rPr>
+                                <w:rFonts w:ascii="Times New Roman" w:eastAsia="Calibri" w:hAnsi="Times New Roman" w:cs="Angsana New"/>
+                                <w:i/>
+                              </w:rPr>
+                              <w:t>Tentatively from early January to mid-January</w:t>
+                            </w:r>
+                            <w:r>
+                              <w:rPr>
+                                <w:rFonts w:ascii="Times New Roman" w:eastAsia="Calibri" w:hAnsi="Times New Roman" w:cs="Angsana New"/>
+                                <w:i/>
+                              </w:rPr>
+                              <w:t>)</w:t>
+                            </w:r>
+                          </w:p>
+                        </w:txbxContent>
+                      </wps:txbx>
+                      <wps:bodyPr rot="0" spcFirstLastPara="0" vertOverflow="overflow" horzOverflow="overflow" vert="horz" wrap="square" lIns="91440" tIns="45720" rIns="91440" bIns="45720" numCol="1" spcCol="0" rtlCol="0" fromWordArt="0" anchor="t" anchorCtr="0" forceAA="0" compatLnSpc="1">
+                        <a:prstTxWarp prst="textNoShape">
+                          <a:avLst/>
+                        </a:prstTxWarp>
+                        <a:noAutofit/>
+                      </wps:bodyPr>
+                    </wps:wsp>
+                  </a:graphicData>
+                </a:graphic>
+                <wp14:sizeRelH relativeFrom="margin">
+                  <wp14:pctWidth>0</wp14:pctWidth>
+                </wp14:sizeRelH>
+                <wp14:sizeRelV relativeFrom="margin">
+                  <wp14:pctHeight>0</wp14:pctHeight>
+                </wp14:sizeRelV>
+              </wp:anchor>
+            </w:drawing>
+          </mc:Choice>
+          <mc:Fallback>
+            <w:pict>
+              <v:shape w14:anchorId="27A41C7F" id="Text Box 10" o:spid="_x0000_s1033" type="#_x0000_t202" style="position:absolute;margin-left:225.95pt;margin-top:12.1pt;width:283pt;height:36.8pt;rotation:-90;z-index:251705344;visibility:visible;mso-wrap-style:square;mso-width-percent:0;mso-height-percent:0;mso-wrap-distance-left:9pt;mso-wrap-distance-top:0;mso-wrap-distance-right:9pt;mso-wrap-distance-bottom:0;mso-position-horizontal:absolute;mso-position-horizontal-relative:text;mso-position-vertical:absolute;mso-position-vertical-relative:text;mso-width-percent:0;mso-height-percent:0;mso-width-relative:margin;mso-height-relative:margin;v-text-anchor:top" o:gfxdata="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" fillcolor="white [3201]" stroked="f" strokeweight=".5pt">
+                <v:textbox>
+                  <w:txbxContent>
+                    <w:p>
+                      <w:pPr>
+                        <w:widowControl w:val="0"/>
+                        <w:jc w:val="center"/>
+                        <w:rPr>
+                          <w:rFonts w:ascii="Times New Roman" w:eastAsia="Calibri" w:hAnsi="Times New Roman" w:cs="Angsana New"/>
+                          <w:i/>
+                        </w:rPr>
+                      </w:pPr>
+                      <w:r>
+                        <w:rPr>
+                          <w:rFonts w:ascii="Times New Roman" w:eastAsia="Calibri" w:hAnsi="Times New Roman" w:cs="Times New Roman"/>
+                          <w:i/>
+                          <w:szCs w:val="22"/>
+                        </w:rPr>
+                        <w:t>Figure 1</w:t>
+                      </w:r>
+                      <w:r>
+                        <w:rPr>
+                          <w:rFonts w:ascii="Times New Roman" w:eastAsia="Calibri" w:hAnsi="Times New Roman" w:cs="Angsana New"/>
+                          <w:i/>
+                        </w:rPr>
+                        <w:t xml:space="preserve">4 </w:t>
+                      </w:r>
+                      <w:r>
+                        <w:rPr>
+                          <w:rFonts w:ascii="Times New Roman" w:eastAsia="Calibri" w:hAnsi="Times New Roman" w:cs="Angsana New"/>
+                          <w:i/>
+                        </w:rPr>
+                        <w:t>Proposal Period Milestone</w:t>
+                      </w:r>
+                      <w:r>
+                        <w:rPr>
+                          <w:rFonts w:ascii="Times New Roman" w:eastAsia="Calibri" w:hAnsi="Times New Roman" w:cs="Angsana New"/>
+                          <w:i/>
+                        </w:rPr>
+                        <w:t xml:space="preserve"> </w:t>
+                      </w:r>
+                      <w:r>
+                        <w:rPr>
+                          <w:rFonts w:ascii="Times New Roman" w:eastAsia="Calibri" w:hAnsi="Times New Roman" w:cs="Angsana New"/>
+                          <w:i/>
+                        </w:rPr>
+                        <w:t>(</w:t>
+                      </w:r>
+                      <w:r>
+                        <w:rPr>
+                          <w:rFonts w:ascii="Times New Roman" w:eastAsia="Calibri" w:hAnsi="Times New Roman" w:cs="Angsana New"/>
+                          <w:i/>
+                        </w:rPr>
+                        <w:t>Tentatively from early January to mid-January</w:t>
+                      </w:r>
+                      <w:r>
+                        <w:rPr>
+                          <w:rFonts w:ascii="Times New Roman" w:eastAsia="Calibri" w:hAnsi="Times New Roman" w:cs="Angsana New"/>
+                          <w:i/>
+                        </w:rPr>
+                        <w:t>)</w:t>
+                      </w:r>
+                    </w:p>
+                  </w:txbxContent>
+                </v:textbox>
+              </v:shape>
+            </w:pict>
+          </mc:Fallback>
+        </mc:AlternateContent>
       </w:r>
     </w:p>
     <w:p/>
@@ -22485,7 +22791,6 @@
     <w:p/>
     <w:p/>
     <w:p/>
-    <w:p/>
     <w:p>
       <w:r>
         <w:rPr>
@@ -22493,11 +22798,245 @@
         </w:rPr>
         <w:lastRenderedPageBreak/>
         <w:pict>
-          <v:shape id="_x0000_s1027" type="#_x0000_t75" style="position:absolute;margin-left:120.9pt;margin-top:.25pt;width:167.4pt;height:622.45pt;z-index:-251615232;mso-position-horizontal-relative:text;mso-position-vertical-relative:text;mso-width-relative:page;mso-height-relative:page" wrapcoords="-35 0 -35 21452 21600 21452 21600 0 -35 0">
+          <v:shape id="_x0000_s1027" type="#_x0000_t75" style="position:absolute;margin-left:139.35pt;margin-top:.25pt;width:167.4pt;height:622.45pt;z-index:-251615232;mso-position-horizontal-relative:text;mso-position-vertical-relative:text;mso-width-relative:page;mso-height-relative:page" wrapcoords="-35 0 -35 21452 21600 21452 21600 0 -35 0">
             <v:imagedata r:id="rId24" o:title="Progress I"/>
             <w10:wrap type="tight"/>
           </v:shape>
         </w:pict>
+      </w:r>
+    </w:p>
+    <w:p/>
+    <w:p/>
+    <w:p/>
+    <w:p/>
+    <w:p/>
+    <w:p/>
+    <w:p/>
+    <w:p/>
+    <w:p/>
+    <w:p/>
+    <w:p>
+      <w:r>
+        <w:rPr>
+          <w:noProof/>
+        </w:rPr>
+        <mc:AlternateContent>
+          <mc:Choice Requires="wps">
+            <w:drawing>
+              <wp:anchor distT="0" distB="0" distL="114300" distR="114300" simplePos="0" relativeHeight="251707392" behindDoc="0" locked="0" layoutInCell="1" allowOverlap="1" wp14:anchorId="214367E2" wp14:editId="31F52065">
+                <wp:simplePos x="0" y="0"/>
+                <wp:positionH relativeFrom="column">
+                  <wp:posOffset>2636520</wp:posOffset>
+                </wp:positionH>
+                <wp:positionV relativeFrom="paragraph">
+                  <wp:posOffset>60325</wp:posOffset>
+                </wp:positionV>
+                <wp:extent cx="3593465" cy="467360"/>
+                <wp:effectExtent l="953" t="0" r="7937" b="7938"/>
+                <wp:wrapNone/>
+                <wp:docPr id="17" name="Text Box 17"/>
+                <wp:cNvGraphicFramePr/>
+                <a:graphic xmlns:a="http://schemas.openxmlformats.org/drawingml/2006/main">
+                  <a:graphicData uri="http://schemas.microsoft.com/office/word/2010/wordprocessingShape">
+                    <wps:wsp>
+                      <wps:cNvSpPr txBox="1"/>
+                      <wps:spPr>
+                        <a:xfrm rot="16200000">
+                          <a:off x="0" y="0"/>
+                          <a:ext cx="3593465" cy="467360"/>
+                        </a:xfrm>
+                        <a:prstGeom prst="rect">
+                          <a:avLst/>
+                        </a:prstGeom>
+                        <a:solidFill>
+                          <a:schemeClr val="lt1"/>
+                        </a:solidFill>
+                        <a:ln w="6350">
+                          <a:noFill/>
+                        </a:ln>
+                        <a:effectLst/>
+                      </wps:spPr>
+                      <wps:style>
+                        <a:lnRef idx="0">
+                          <a:schemeClr val="accent1"/>
+                        </a:lnRef>
+                        <a:fillRef idx="0">
+                          <a:schemeClr val="accent1"/>
+                        </a:fillRef>
+                        <a:effectRef idx="0">
+                          <a:schemeClr val="accent1"/>
+                        </a:effectRef>
+                        <a:fontRef idx="minor">
+                          <a:schemeClr val="dk1"/>
+                        </a:fontRef>
+                      </wps:style>
+                      <wps:txbx>
+                        <w:txbxContent>
+                          <w:p>
+                            <w:pPr>
+                              <w:widowControl w:val="0"/>
+                              <w:jc w:val="center"/>
+                              <w:rPr>
+                                <w:rFonts w:ascii="Times New Roman" w:eastAsia="Calibri" w:hAnsi="Times New Roman" w:cs="Angsana New"/>
+                                <w:i/>
+                              </w:rPr>
+                            </w:pPr>
+                            <w:r>
+                              <w:rPr>
+                                <w:rFonts w:ascii="Times New Roman" w:eastAsia="Calibri" w:hAnsi="Times New Roman" w:cs="Times New Roman"/>
+                                <w:i/>
+                                <w:szCs w:val="22"/>
+                              </w:rPr>
+                              <w:t>Figure 1</w:t>
+                            </w:r>
+                            <w:r>
+                              <w:rPr>
+                                <w:rFonts w:ascii="Times New Roman" w:eastAsia="Calibri" w:hAnsi="Times New Roman" w:cs="Angsana New"/>
+                                <w:i/>
+                              </w:rPr>
+                              <w:t xml:space="preserve">4 </w:t>
+                            </w:r>
+                            <w:r>
+                              <w:rPr>
+                                <w:rFonts w:ascii="Times New Roman" w:eastAsia="Calibri" w:hAnsi="Times New Roman" w:cs="Angsana New"/>
+                                <w:i/>
+                              </w:rPr>
+                              <w:t>Progress I</w:t>
+                            </w:r>
+                            <w:r>
+                              <w:rPr>
+                                <w:rFonts w:ascii="Times New Roman" w:eastAsia="Calibri" w:hAnsi="Times New Roman" w:cs="Angsana New"/>
+                                <w:i/>
+                              </w:rPr>
+                              <w:t xml:space="preserve"> Period (Tentatively from </w:t>
+                            </w:r>
+                            <w:r>
+                              <w:rPr>
+                                <w:rFonts w:ascii="Times New Roman" w:eastAsia="Calibri" w:hAnsi="Times New Roman" w:cs="Angsana New"/>
+                                <w:i/>
+                              </w:rPr>
+                              <w:t>mid-</w:t>
+                            </w:r>
+                            <w:r>
+                              <w:rPr>
+                                <w:rFonts w:ascii="Times New Roman" w:eastAsia="Calibri" w:hAnsi="Times New Roman" w:cs="Angsana New"/>
+                                <w:i/>
+                              </w:rPr>
+                              <w:t>January</w:t>
+                            </w:r>
+                            <w:r>
+                              <w:rPr>
+                                <w:rFonts w:ascii="Times New Roman" w:eastAsia="Calibri" w:hAnsi="Times New Roman" w:cs="Angsana New"/>
+                                <w:i/>
+                              </w:rPr>
+                              <w:t xml:space="preserve"> to mid-February</w:t>
+                            </w:r>
+                            <w:r>
+                              <w:rPr>
+                                <w:rFonts w:ascii="Times New Roman" w:eastAsia="Calibri" w:hAnsi="Times New Roman" w:cs="Angsana New"/>
+                                <w:i/>
+                              </w:rPr>
+                              <w:t>)</w:t>
+                            </w:r>
+                          </w:p>
+                        </w:txbxContent>
+                      </wps:txbx>
+                      <wps:bodyPr rot="0" spcFirstLastPara="0" vertOverflow="overflow" horzOverflow="overflow" vert="horz" wrap="square" lIns="91440" tIns="45720" rIns="91440" bIns="45720" numCol="1" spcCol="0" rtlCol="0" fromWordArt="0" anchor="t" anchorCtr="0" forceAA="0" compatLnSpc="1">
+                        <a:prstTxWarp prst="textNoShape">
+                          <a:avLst/>
+                        </a:prstTxWarp>
+                        <a:noAutofit/>
+                      </wps:bodyPr>
+                    </wps:wsp>
+                  </a:graphicData>
+                </a:graphic>
+                <wp14:sizeRelH relativeFrom="margin">
+                  <wp14:pctWidth>0</wp14:pctWidth>
+                </wp14:sizeRelH>
+                <wp14:sizeRelV relativeFrom="margin">
+                  <wp14:pctHeight>0</wp14:pctHeight>
+                </wp14:sizeRelV>
+              </wp:anchor>
+            </w:drawing>
+          </mc:Choice>
+          <mc:Fallback>
+            <w:pict>
+              <v:shape w14:anchorId="214367E2" id="Text Box 17" o:spid="_x0000_s1034" type="#_x0000_t202" style="position:absolute;margin-left:207.6pt;margin-top:4.75pt;width:282.95pt;height:36.8pt;rotation:-90;z-index:251707392;visibility:visible;mso-wrap-style:square;mso-width-percent:0;mso-height-percent:0;mso-wrap-distance-left:9pt;mso-wrap-distance-top:0;mso-wrap-distance-right:9pt;mso-wrap-distance-bottom:0;mso-position-horizontal:absolute;mso-position-horizontal-relative:text;mso-position-vertical:absolute;mso-position-vertical-relative:text;mso-width-percent:0;mso-height-percent:0;mso-width-relative:margin;mso-height-relative:margin;v-text-anchor:top" o:gfxdata="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" fillcolor="white [3201]" stroked="f" strokeweight=".5pt">
+                <v:textbox>
+                  <w:txbxContent>
+                    <w:p>
+                      <w:pPr>
+                        <w:widowControl w:val="0"/>
+                        <w:jc w:val="center"/>
+                        <w:rPr>
+                          <w:rFonts w:ascii="Times New Roman" w:eastAsia="Calibri" w:hAnsi="Times New Roman" w:cs="Angsana New"/>
+                          <w:i/>
+                        </w:rPr>
+                      </w:pPr>
+                      <w:r>
+                        <w:rPr>
+                          <w:rFonts w:ascii="Times New Roman" w:eastAsia="Calibri" w:hAnsi="Times New Roman" w:cs="Times New Roman"/>
+                          <w:i/>
+                          <w:szCs w:val="22"/>
+                        </w:rPr>
+                        <w:t>Figure 1</w:t>
+                      </w:r>
+                      <w:r>
+                        <w:rPr>
+                          <w:rFonts w:ascii="Times New Roman" w:eastAsia="Calibri" w:hAnsi="Times New Roman" w:cs="Angsana New"/>
+                          <w:i/>
+                        </w:rPr>
+                        <w:t xml:space="preserve">4 </w:t>
+                      </w:r>
+                      <w:r>
+                        <w:rPr>
+                          <w:rFonts w:ascii="Times New Roman" w:eastAsia="Calibri" w:hAnsi="Times New Roman" w:cs="Angsana New"/>
+                          <w:i/>
+                        </w:rPr>
+                        <w:t>Progress I</w:t>
+                      </w:r>
+                      <w:r>
+                        <w:rPr>
+                          <w:rFonts w:ascii="Times New Roman" w:eastAsia="Calibri" w:hAnsi="Times New Roman" w:cs="Angsana New"/>
+                          <w:i/>
+                        </w:rPr>
+                        <w:t xml:space="preserve"> Period (Tentatively from </w:t>
+                      </w:r>
+                      <w:r>
+                        <w:rPr>
+                          <w:rFonts w:ascii="Times New Roman" w:eastAsia="Calibri" w:hAnsi="Times New Roman" w:cs="Angsana New"/>
+                          <w:i/>
+                        </w:rPr>
+                        <w:t>mid-</w:t>
+                      </w:r>
+                      <w:r>
+                        <w:rPr>
+                          <w:rFonts w:ascii="Times New Roman" w:eastAsia="Calibri" w:hAnsi="Times New Roman" w:cs="Angsana New"/>
+                          <w:i/>
+                        </w:rPr>
+                        <w:t>January</w:t>
+                      </w:r>
+                      <w:r>
+                        <w:rPr>
+                          <w:rFonts w:ascii="Times New Roman" w:eastAsia="Calibri" w:hAnsi="Times New Roman" w:cs="Angsana New"/>
+                          <w:i/>
+                        </w:rPr>
+                        <w:t xml:space="preserve"> to mid-February</w:t>
+                      </w:r>
+                      <w:r>
+                        <w:rPr>
+                          <w:rFonts w:ascii="Times New Roman" w:eastAsia="Calibri" w:hAnsi="Times New Roman" w:cs="Angsana New"/>
+                          <w:i/>
+                        </w:rPr>
+                        <w:t>)</w:t>
+                      </w:r>
+                    </w:p>
+                  </w:txbxContent>
+                </v:textbox>
+              </v:shape>
+            </w:pict>
+          </mc:Fallback>
+        </mc:AlternateContent>
       </w:r>
     </w:p>
     <w:p/>
@@ -22516,6 +23055,20 @@
     <w:p/>
     <w:p/>
     <w:p/>
+    <w:p>
+      <w:r>
+        <w:rPr>
+          <w:noProof/>
+        </w:rPr>
+        <w:lastRenderedPageBreak/>
+        <w:pict>
+          <v:shape id="_x0000_s1028" type="#_x0000_t75" style="position:absolute;margin-left:134.95pt;margin-top:0;width:167.05pt;height:608.5pt;z-index:-251613184;mso-position-horizontal-relative:text;mso-position-vertical-relative:text;mso-width-relative:page;mso-height-relative:page" wrapcoords="-35 0 -35 21453 21600 21453 21600 0 -35 0">
+            <v:imagedata r:id="rId25" o:title="Progress II"/>
+            <w10:wrap type="tight"/>
+          </v:shape>
+        </w:pict>
+      </w:r>
+    </w:p>
     <w:p/>
     <w:p/>
     <w:p/>
@@ -22526,19 +23079,228 @@
     <w:p/>
     <w:p/>
     <w:p/>
-    <w:p/>
     <w:p>
       <w:r>
         <w:rPr>
           <w:noProof/>
         </w:rPr>
-        <w:lastRenderedPageBreak/>
-        <w:pict>
-          <v:shape id="_x0000_s1028" type="#_x0000_t75" style="position:absolute;margin-left:121.6pt;margin-top:0;width:167.05pt;height:608.5pt;z-index:-251613184;mso-position-horizontal-relative:text;mso-position-vertical-relative:text;mso-width-relative:page;mso-height-relative:page" wrapcoords="-35 0 -35 21453 21600 21453 21600 0 -35 0">
-            <v:imagedata r:id="rId25" o:title="Progress II"/>
-            <w10:wrap type="tight"/>
-          </v:shape>
-        </w:pict>
+        <mc:AlternateContent>
+          <mc:Choice Requires="wps">
+            <w:drawing>
+              <wp:anchor distT="0" distB="0" distL="114300" distR="114300" simplePos="0" relativeHeight="251709440" behindDoc="0" locked="0" layoutInCell="1" allowOverlap="1" wp14:anchorId="029B4600" wp14:editId="19D918DD">
+                <wp:simplePos x="0" y="0"/>
+                <wp:positionH relativeFrom="column">
+                  <wp:posOffset>2497773</wp:posOffset>
+                </wp:positionH>
+                <wp:positionV relativeFrom="paragraph">
+                  <wp:posOffset>118679</wp:posOffset>
+                </wp:positionV>
+                <wp:extent cx="3593805" cy="467493"/>
+                <wp:effectExtent l="953" t="0" r="7937" b="7938"/>
+                <wp:wrapNone/>
+                <wp:docPr id="21" name="Text Box 21"/>
+                <wp:cNvGraphicFramePr/>
+                <a:graphic xmlns:a="http://schemas.openxmlformats.org/drawingml/2006/main">
+                  <a:graphicData uri="http://schemas.microsoft.com/office/word/2010/wordprocessingShape">
+                    <wps:wsp>
+                      <wps:cNvSpPr txBox="1"/>
+                      <wps:spPr>
+                        <a:xfrm rot="16200000">
+                          <a:off x="0" y="0"/>
+                          <a:ext cx="3593805" cy="467493"/>
+                        </a:xfrm>
+                        <a:prstGeom prst="rect">
+                          <a:avLst/>
+                        </a:prstGeom>
+                        <a:solidFill>
+                          <a:schemeClr val="lt1"/>
+                        </a:solidFill>
+                        <a:ln w="6350">
+                          <a:noFill/>
+                        </a:ln>
+                        <a:effectLst/>
+                      </wps:spPr>
+                      <wps:style>
+                        <a:lnRef idx="0">
+                          <a:schemeClr val="accent1"/>
+                        </a:lnRef>
+                        <a:fillRef idx="0">
+                          <a:schemeClr val="accent1"/>
+                        </a:fillRef>
+                        <a:effectRef idx="0">
+                          <a:schemeClr val="accent1"/>
+                        </a:effectRef>
+                        <a:fontRef idx="minor">
+                          <a:schemeClr val="dk1"/>
+                        </a:fontRef>
+                      </wps:style>
+                      <wps:txbx>
+                        <w:txbxContent>
+                          <w:p>
+                            <w:pPr>
+                              <w:widowControl w:val="0"/>
+                              <w:jc w:val="center"/>
+                              <w:rPr>
+                                <w:rFonts w:ascii="Times New Roman" w:eastAsia="Calibri" w:hAnsi="Times New Roman" w:cs="Angsana New"/>
+                                <w:i/>
+                              </w:rPr>
+                            </w:pPr>
+                            <w:r>
+                              <w:rPr>
+                                <w:rFonts w:ascii="Times New Roman" w:eastAsia="Calibri" w:hAnsi="Times New Roman" w:cs="Times New Roman"/>
+                                <w:i/>
+                                <w:szCs w:val="22"/>
+                              </w:rPr>
+                              <w:t>Figure 1</w:t>
+                            </w:r>
+                            <w:r>
+                              <w:rPr>
+                                <w:rFonts w:ascii="Times New Roman" w:eastAsia="Calibri" w:hAnsi="Times New Roman" w:cs="Angsana New"/>
+                                <w:i/>
+                              </w:rPr>
+                              <w:t xml:space="preserve">4 </w:t>
+                            </w:r>
+                            <w:r>
+                              <w:rPr>
+                                <w:rFonts w:ascii="Times New Roman" w:eastAsia="Calibri" w:hAnsi="Times New Roman" w:cs="Angsana New"/>
+                                <w:i/>
+                              </w:rPr>
+                              <w:t>Progress II</w:t>
+                            </w:r>
+                            <w:r>
+                              <w:rPr>
+                                <w:rFonts w:ascii="Times New Roman" w:eastAsia="Calibri" w:hAnsi="Times New Roman" w:cs="Angsana New"/>
+                                <w:i/>
+                              </w:rPr>
+                              <w:t xml:space="preserve"> Period (Tentatively from </w:t>
+                            </w:r>
+                            <w:r>
+                              <w:rPr>
+                                <w:rFonts w:ascii="Times New Roman" w:eastAsia="Calibri" w:hAnsi="Times New Roman" w:cs="Angsana New"/>
+                                <w:i/>
+                              </w:rPr>
+                              <w:t>mid-Februa</w:t>
+                            </w:r>
+                            <w:r>
+                              <w:rPr>
+                                <w:rFonts w:ascii="Times New Roman" w:eastAsia="Calibri" w:hAnsi="Times New Roman" w:cs="Angsana New"/>
+                                <w:i/>
+                              </w:rPr>
+                              <w:t>ry to mid-</w:t>
+                            </w:r>
+                            <w:r>
+                              <w:rPr>
+                                <w:rFonts w:ascii="Times New Roman" w:eastAsia="Calibri" w:hAnsi="Times New Roman" w:cs="Angsana New"/>
+                                <w:i/>
+                              </w:rPr>
+                              <w:t>March</w:t>
+                            </w:r>
+                            <w:r>
+                              <w:rPr>
+                                <w:rFonts w:ascii="Times New Roman" w:eastAsia="Calibri" w:hAnsi="Times New Roman" w:cs="Angsana New"/>
+                                <w:i/>
+                              </w:rPr>
+                              <w:t>)</w:t>
+                            </w:r>
+                          </w:p>
+                        </w:txbxContent>
+                      </wps:txbx>
+                      <wps:bodyPr rot="0" spcFirstLastPara="0" vertOverflow="overflow" horzOverflow="overflow" vert="horz" wrap="square" lIns="91440" tIns="45720" rIns="91440" bIns="45720" numCol="1" spcCol="0" rtlCol="0" fromWordArt="0" anchor="t" anchorCtr="0" forceAA="0" compatLnSpc="1">
+                        <a:prstTxWarp prst="textNoShape">
+                          <a:avLst/>
+                        </a:prstTxWarp>
+                        <a:noAutofit/>
+                      </wps:bodyPr>
+                    </wps:wsp>
+                  </a:graphicData>
+                </a:graphic>
+                <wp14:sizeRelH relativeFrom="margin">
+                  <wp14:pctWidth>0</wp14:pctWidth>
+                </wp14:sizeRelH>
+                <wp14:sizeRelV relativeFrom="margin">
+                  <wp14:pctHeight>0</wp14:pctHeight>
+                </wp14:sizeRelV>
+              </wp:anchor>
+            </w:drawing>
+          </mc:Choice>
+          <mc:Fallback>
+            <w:pict>
+              <v:shape w14:anchorId="029B4600" id="Text Box 21" o:spid="_x0000_s1035" type="#_x0000_t202" style="position:absolute;margin-left:196.7pt;margin-top:9.35pt;width:283pt;height:36.8pt;rotation:-90;z-index:251709440;visibility:visible;mso-wrap-style:square;mso-width-percent:0;mso-height-percent:0;mso-wrap-distance-left:9pt;mso-wrap-distance-top:0;mso-wrap-distance-right:9pt;mso-wrap-distance-bottom:0;mso-position-horizontal:absolute;mso-position-horizontal-relative:text;mso-position-vertical:absolute;mso-position-vertical-relative:text;mso-width-percent:0;mso-height-percent:0;mso-width-relative:margin;mso-height-relative:margin;v-text-anchor:top" o:gfxdata="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" fillcolor="white [3201]" stroked="f" strokeweight=".5pt">
+                <v:textbox>
+                  <w:txbxContent>
+                    <w:p>
+                      <w:pPr>
+                        <w:widowControl w:val="0"/>
+                        <w:jc w:val="center"/>
+                        <w:rPr>
+                          <w:rFonts w:ascii="Times New Roman" w:eastAsia="Calibri" w:hAnsi="Times New Roman" w:cs="Angsana New"/>
+                          <w:i/>
+                        </w:rPr>
+                      </w:pPr>
+                      <w:r>
+                        <w:rPr>
+                          <w:rFonts w:ascii="Times New Roman" w:eastAsia="Calibri" w:hAnsi="Times New Roman" w:cs="Times New Roman"/>
+                          <w:i/>
+                          <w:szCs w:val="22"/>
+                        </w:rPr>
+                        <w:t>Figure 1</w:t>
+                      </w:r>
+                      <w:r>
+                        <w:rPr>
+                          <w:rFonts w:ascii="Times New Roman" w:eastAsia="Calibri" w:hAnsi="Times New Roman" w:cs="Angsana New"/>
+                          <w:i/>
+                        </w:rPr>
+                        <w:t xml:space="preserve">4 </w:t>
+                      </w:r>
+                      <w:r>
+                        <w:rPr>
+                          <w:rFonts w:ascii="Times New Roman" w:eastAsia="Calibri" w:hAnsi="Times New Roman" w:cs="Angsana New"/>
+                          <w:i/>
+                        </w:rPr>
+                        <w:t>Progress II</w:t>
+                      </w:r>
+                      <w:r>
+                        <w:rPr>
+                          <w:rFonts w:ascii="Times New Roman" w:eastAsia="Calibri" w:hAnsi="Times New Roman" w:cs="Angsana New"/>
+                          <w:i/>
+                        </w:rPr>
+                        <w:t xml:space="preserve"> Period (Tentatively from </w:t>
+                      </w:r>
+                      <w:r>
+                        <w:rPr>
+                          <w:rFonts w:ascii="Times New Roman" w:eastAsia="Calibri" w:hAnsi="Times New Roman" w:cs="Angsana New"/>
+                          <w:i/>
+                        </w:rPr>
+                        <w:t>mid-Februa</w:t>
+                      </w:r>
+                      <w:r>
+                        <w:rPr>
+                          <w:rFonts w:ascii="Times New Roman" w:eastAsia="Calibri" w:hAnsi="Times New Roman" w:cs="Angsana New"/>
+                          <w:i/>
+                        </w:rPr>
+                        <w:t>ry to mid-</w:t>
+                      </w:r>
+                      <w:r>
+                        <w:rPr>
+                          <w:rFonts w:ascii="Times New Roman" w:eastAsia="Calibri" w:hAnsi="Times New Roman" w:cs="Angsana New"/>
+                          <w:i/>
+                        </w:rPr>
+                        <w:t>March</w:t>
+                      </w:r>
+                      <w:r>
+                        <w:rPr>
+                          <w:rFonts w:ascii="Times New Roman" w:eastAsia="Calibri" w:hAnsi="Times New Roman" w:cs="Angsana New"/>
+                          <w:i/>
+                        </w:rPr>
+                        <w:t>)</w:t>
+                      </w:r>
+                    </w:p>
+                  </w:txbxContent>
+                </v:textbox>
+              </v:shape>
+            </w:pict>
+          </mc:Fallback>
+        </mc:AlternateContent>
       </w:r>
     </w:p>
     <w:p/>
@@ -22556,17 +23318,6 @@
     <w:p/>
     <w:p/>
     <w:p/>
-    <w:p/>
-    <w:p/>
-    <w:p/>
-    <w:p/>
-    <w:p/>
-    <w:p/>
-    <w:p/>
-    <w:p/>
-    <w:p/>
-    <w:p/>
-    <w:p/>
     <w:p>
       <w:pPr>
         <w:pStyle w:val="Heading1"/>
@@ -23139,7 +23890,15 @@
           <w:sz w:val="24"/>
           <w:szCs w:val="30"/>
         </w:rPr>
-        <w:t>Cloud computing</w:t>
+        <w:t xml:space="preserve">Cloud </w:t>
+      </w:r>
+      <w:r>
+        <w:rPr>
+          <w:rFonts w:ascii="Times New Roman" w:hAnsi="Times New Roman" w:cs="Angsana New"/>
+          <w:sz w:val="24"/>
+          <w:szCs w:val="30"/>
+        </w:rPr>
+        <w:t>Server</w:t>
       </w:r>
     </w:p>
     <w:p>
@@ -23173,6 +23932,9 @@
       <w:pPr>
         <w:widowControl w:val="0"/>
         <w:spacing w:after="0"/>
+        <w:rPr>
+          <w:rStyle w:val="Hyperlink"/>
+        </w:rPr>
       </w:pPr>
       <w:hyperlink r:id="rId34" w:history="1">
         <w:r>
@@ -23188,11 +23950,25 @@
         <w:widowControl w:val="0"/>
         <w:spacing w:after="0"/>
       </w:pPr>
+      <w:hyperlink r:id="rId35" w:history="1">
+        <w:r>
+          <w:rPr>
+            <w:rStyle w:val="Hyperlink"/>
+          </w:rPr>
+          <w:t>http://www.rackspace.com/knowledge_center</w:t>
+        </w:r>
+      </w:hyperlink>
     </w:p>
     <w:p>
       <w:pPr>
         <w:widowControl w:val="0"/>
         <w:spacing w:after="0"/>
+      </w:pPr>
+    </w:p>
+    <w:p>
+      <w:pPr>
+        <w:widowControl w:val="0"/>
+        <w:spacing w:after="0"/>
         <w:rPr>
           <w:rFonts w:ascii="Times New Roman" w:hAnsi="Times New Roman" w:cs="Angsana New"/>
           <w:sz w:val="24"/>
@@ -23255,7 +24031,7 @@
       <w:pPr>
         <w:jc w:val="both"/>
       </w:pPr>
-      <w:hyperlink r:id="rId35" w:history="1">
+      <w:hyperlink r:id="rId36" w:history="1">
         <w:r>
           <w:rPr>
             <w:rStyle w:val="Hyperlink"/>
@@ -23336,7 +24112,7 @@
           <w:szCs w:val="24"/>
         </w:rPr>
       </w:pPr>
-      <w:hyperlink r:id="rId36" w:history="1">
+      <w:hyperlink r:id="rId37" w:history="1">
         <w:r>
           <w:rPr>
             <w:rStyle w:val="Hyperlink"/>
@@ -23358,7 +24134,7 @@
           <w:szCs w:val="24"/>
         </w:rPr>
       </w:pPr>
-      <w:hyperlink r:id="rId37" w:history="1">
+      <w:hyperlink r:id="rId38" w:history="1">
         <w:r>
           <w:rPr>
             <w:rStyle w:val="Hyperlink"/>
@@ -23419,7 +24195,6 @@
           <w:sz w:val="24"/>
           <w:szCs w:val="24"/>
         </w:rPr>
-        <w:lastRenderedPageBreak/>
         <w:t>[10</w:t>
       </w:r>
       <w:r>
@@ -23471,7 +24246,7 @@
         <w:widowControl w:val="0"/>
         <w:spacing w:after="0"/>
       </w:pPr>
-      <w:hyperlink r:id="rId38" w:history="1">
+      <w:hyperlink r:id="rId39" w:history="1">
         <w:r>
           <w:rPr>
             <w:rStyle w:val="Hyperlink"/>
@@ -23485,7 +24260,7 @@
         <w:widowControl w:val="0"/>
         <w:spacing w:after="0"/>
       </w:pPr>
-      <w:hyperlink r:id="rId39" w:history="1">
+      <w:hyperlink r:id="rId40" w:history="1">
         <w:r>
           <w:rPr>
             <w:rStyle w:val="Hyperlink"/>
@@ -23567,7 +24342,7 @@
         <w:widowControl w:val="0"/>
         <w:spacing w:after="0"/>
       </w:pPr>
-      <w:hyperlink r:id="rId40" w:history="1">
+      <w:hyperlink r:id="rId41" w:history="1">
         <w:r>
           <w:rPr>
             <w:rStyle w:val="Hyperlink"/>
@@ -23581,7 +24356,7 @@
         <w:widowControl w:val="0"/>
         <w:spacing w:after="0"/>
       </w:pPr>
-      <w:hyperlink r:id="rId41" w:history="1">
+      <w:hyperlink r:id="rId42" w:history="1">
         <w:r>
           <w:rPr>
             <w:rStyle w:val="Hyperlink"/>
@@ -23668,7 +24443,7 @@
         <w:widowControl w:val="0"/>
         <w:spacing w:after="0"/>
       </w:pPr>
-      <w:hyperlink r:id="rId42" w:history="1">
+      <w:hyperlink r:id="rId43" w:history="1">
         <w:r>
           <w:rPr>
             <w:rStyle w:val="Hyperlink"/>
@@ -23750,7 +24525,7 @@
         <w:widowControl w:val="0"/>
         <w:spacing w:after="0"/>
       </w:pPr>
-      <w:hyperlink r:id="rId43" w:history="1">
+      <w:hyperlink r:id="rId44" w:history="1">
         <w:r>
           <w:rPr>
             <w:rStyle w:val="Hyperlink"/>
@@ -23837,7 +24612,7 @@
           <w:szCs w:val="24"/>
         </w:rPr>
       </w:pPr>
-      <w:hyperlink r:id="rId44" w:history="1">
+      <w:hyperlink r:id="rId45" w:history="1">
         <w:r>
           <w:rPr>
             <w:rStyle w:val="Hyperlink"/>
@@ -23859,7 +24634,7 @@
           <w:szCs w:val="24"/>
         </w:rPr>
       </w:pPr>
-      <w:hyperlink r:id="rId45" w:history="1">
+      <w:hyperlink r:id="rId46" w:history="1">
         <w:r>
           <w:rPr>
             <w:rStyle w:val="Hyperlink"/>
@@ -23998,16 +24773,6 @@
     </w:p>
     <w:p>
       <w:pPr>
-        <w:jc w:val="both"/>
-        <w:rPr>
-          <w:rFonts w:ascii="Times New Roman" w:hAnsi="Times New Roman"/>
-          <w:sz w:val="30"/>
-          <w:szCs w:val="30"/>
-        </w:rPr>
-      </w:pPr>
-    </w:p>
-    <w:p>
-      <w:pPr>
         <w:widowControl w:val="0"/>
         <w:rPr>
           <w:rFonts w:ascii="Times New Roman" w:hAnsi="Times New Roman" w:cs="Times New Roman"/>
@@ -24110,7 +24875,7 @@
         <w:widowControl w:val="0"/>
         <w:spacing w:after="0"/>
       </w:pPr>
-      <w:hyperlink r:id="rId46" w:history="1">
+      <w:hyperlink r:id="rId47" w:history="1">
         <w:r>
           <w:rPr>
             <w:rStyle w:val="Hyperlink"/>
@@ -24195,7 +24960,7 @@
         <w:widowControl w:val="0"/>
         <w:spacing w:after="0"/>
       </w:pPr>
-      <w:hyperlink r:id="rId47" w:history="1">
+      <w:hyperlink r:id="rId48" w:history="1">
         <w:r>
           <w:rPr>
             <w:rStyle w:val="Hyperlink"/>
@@ -24279,7 +25044,7 @@
         <w:widowControl w:val="0"/>
         <w:spacing w:after="0"/>
       </w:pPr>
-      <w:hyperlink r:id="rId48" w:history="1">
+      <w:hyperlink r:id="rId49" w:history="1">
         <w:r>
           <w:rPr>
             <w:rStyle w:val="Hyperlink"/>
@@ -24363,7 +25128,7 @@
         <w:widowControl w:val="0"/>
         <w:spacing w:after="0"/>
       </w:pPr>
-      <w:hyperlink r:id="rId49" w:history="1">
+      <w:hyperlink r:id="rId50" w:history="1">
         <w:r>
           <w:rPr>
             <w:rStyle w:val="Hyperlink"/>
@@ -24453,7 +25218,7 @@
           <w:szCs w:val="24"/>
         </w:rPr>
       </w:pPr>
-      <w:hyperlink r:id="rId50" w:history="1">
+      <w:hyperlink r:id="rId51" w:history="1">
         <w:r>
           <w:rPr>
             <w:rStyle w:val="Hyperlink"/>
@@ -24540,7 +25305,7 @@
         <w:widowControl w:val="0"/>
         <w:spacing w:after="0"/>
       </w:pPr>
-      <w:hyperlink r:id="rId51" w:history="1">
+      <w:hyperlink r:id="rId52" w:history="1">
         <w:r>
           <w:rPr>
             <w:rStyle w:val="Hyperlink"/>
@@ -24618,8 +25383,11 @@
       <w:pPr>
         <w:widowControl w:val="0"/>
         <w:spacing w:after="0"/>
-      </w:pPr>
-      <w:hyperlink r:id="rId52" w:history="1">
+        <w:rPr>
+          <w:rStyle w:val="Hyperlink"/>
+        </w:rPr>
+      </w:pPr>
+      <w:hyperlink r:id="rId53" w:history="1">
         <w:r>
           <w:rPr>
             <w:rStyle w:val="Hyperlink"/>
@@ -24633,6 +25401,20 @@
         <w:widowControl w:val="0"/>
         <w:spacing w:after="0"/>
       </w:pPr>
+      <w:hyperlink r:id="rId54" w:history="1">
+        <w:r>
+          <w:rPr>
+            <w:rStyle w:val="Hyperlink"/>
+          </w:rPr>
+          <w:t>http://www.rackspace.com/knowledge_center</w:t>
+        </w:r>
+      </w:hyperlink>
+    </w:p>
+    <w:p>
+      <w:pPr>
+        <w:widowControl w:val="0"/>
+        <w:spacing w:after="0"/>
+      </w:pPr>
     </w:p>
     <w:p>
       <w:pPr>
@@ -24698,7 +25480,7 @@
         <w:widowControl w:val="0"/>
         <w:spacing w:after="0"/>
       </w:pPr>
-      <w:hyperlink r:id="rId53" w:history="1">
+      <w:hyperlink r:id="rId55" w:history="1">
         <w:r>
           <w:rPr>
             <w:rStyle w:val="Hyperlink"/>
@@ -24771,7 +25553,7 @@
         <w:widowControl w:val="0"/>
         <w:spacing w:after="0"/>
       </w:pPr>
-      <w:hyperlink r:id="rId54" w:history="1">
+      <w:hyperlink r:id="rId56" w:history="1">
         <w:r>
           <w:rPr>
             <w:rStyle w:val="Hyperlink"/>
@@ -24858,7 +25640,7 @@
         <w:widowControl w:val="0"/>
         <w:spacing w:after="0"/>
       </w:pPr>
-      <w:hyperlink r:id="rId55" w:history="1">
+      <w:hyperlink r:id="rId57" w:history="1">
         <w:r>
           <w:rPr>
             <w:rStyle w:val="Hyperlink"/>
@@ -24890,7 +25672,6 @@
           <w:sz w:val="24"/>
           <w:szCs w:val="24"/>
         </w:rPr>
-        <w:lastRenderedPageBreak/>
         <w:t>[1</w:t>
       </w:r>
       <w:r>
@@ -24946,7 +25727,7 @@
         <w:widowControl w:val="0"/>
         <w:spacing w:after="0"/>
       </w:pPr>
-      <w:hyperlink r:id="rId56" w:history="1">
+      <w:hyperlink r:id="rId58" w:history="1">
         <w:r>
           <w:rPr>
             <w:rStyle w:val="Hyperlink"/>
@@ -25283,7 +26064,7 @@
       </w:pPr>
     </w:p>
     <w:sectPr>
-      <w:footerReference w:type="default" r:id="rId57"/>
+      <w:footerReference w:type="default" r:id="rId59"/>
       <w:pgSz w:w="12240" w:h="15840"/>
       <w:pgMar w:top="1440" w:right="1440" w:bottom="1440" w:left="1440" w:header="720" w:footer="720" w:gutter="0"/>
       <w:cols w:space="720"/>
@@ -25403,7 +26184,15 @@
               <w:sz w:val="20"/>
               <w:szCs w:val="20"/>
             </w:rPr>
-            <w:t>Inventory and Asset Management_v1.0</w:t>
+            <w:t>Inventory and A</w:t>
+          </w:r>
+          <w:r>
+            <w:rPr>
+              <w:rFonts w:ascii="Times New Roman" w:hAnsi="Times New Roman" w:cs="Times New Roman"/>
+              <w:sz w:val="20"/>
+              <w:szCs w:val="20"/>
+            </w:rPr>
+            <w:t>sset Management_v0.7</w:t>
           </w:r>
           <w:r>
             <w:rPr>
@@ -25554,7 +26343,7 @@
               <w:sz w:val="18"/>
               <w:szCs w:val="18"/>
             </w:rPr>
-            <w:t>12</w:t>
+            <w:t>21</w:t>
           </w:r>
           <w:r>
             <w:rPr>
@@ -25833,7 +26622,7 @@
 
 <file path=word/numbering.xml><?xml version="1.0" encoding="utf-8"?>
 <w:numbering xmlns:wpc="http://schemas.microsoft.com/office/word/2010/wordprocessingCanvas" xmlns:mc="http://schemas.openxmlformats.org/markup-compatibility/2006" xmlns:o="urn:schemas-microsoft-com:office:office" xmlns:r="http://schemas.openxmlformats.org/officeDocument/2006/relationships" xmlns:m="http://schemas.openxmlformats.org/officeDocument/2006/math" xmlns:v="urn:schemas-microsoft-com:vml" xmlns:wp14="http://schemas.microsoft.com/office/word/2010/wordprocessingDrawing" xmlns:wp="http://schemas.openxmlformats.org/drawingml/2006/wordprocessingDrawing" xmlns:w10="urn:schemas-microsoft-com:office:word" xmlns:w="http://schemas.openxmlformats.org/wordprocessingml/2006/main" xmlns:w14="http://schemas.microsoft.com/office/word/2010/wordml" xmlns:w15="http://schemas.microsoft.com/office/word/2012/wordml" xmlns:wpg="http://schemas.microsoft.com/office/word/2010/wordprocessingGroup" xmlns:wpi="http://schemas.microsoft.com/office/word/2010/wordprocessingInk" xmlns:wne="http://schemas.microsoft.com/office/word/2006/wordml" xmlns:wps="http://schemas.microsoft.com/office/word/2010/wordprocessingShape" mc:Ignorable="w14 w15 wp14">
-  <w:abstractNum w:abstractNumId="0">
+  <w:abstractNum w:abstractNumId="0" w15:restartNumberingAfterBreak="0">
     <w:nsid w:val="0DF101B6"/>
     <w:multiLevelType w:val="multilevel"/>
     <w:tmpl w:val="E9D2A4A2"/>
@@ -25964,7 +26753,7 @@
       </w:rPr>
     </w:lvl>
   </w:abstractNum>
-  <w:abstractNum w:abstractNumId="1">
+  <w:abstractNum w:abstractNumId="1" w15:restartNumberingAfterBreak="0">
     <w:nsid w:val="23F46EF3"/>
     <w:multiLevelType w:val="hybridMultilevel"/>
     <w:tmpl w:val="9E42CFA2"/>
@@ -26078,7 +26867,7 @@
       </w:rPr>
     </w:lvl>
   </w:abstractNum>
-  <w:abstractNum w:abstractNumId="2">
+  <w:abstractNum w:abstractNumId="2" w15:restartNumberingAfterBreak="0">
     <w:nsid w:val="287375BF"/>
     <w:multiLevelType w:val="multilevel"/>
     <w:tmpl w:val="C7661CA2"/>
@@ -26191,7 +26980,7 @@
       </w:rPr>
     </w:lvl>
   </w:abstractNum>
-  <w:abstractNum w:abstractNumId="3">
+  <w:abstractNum w:abstractNumId="3" w15:restartNumberingAfterBreak="0">
     <w:nsid w:val="289D5994"/>
     <w:multiLevelType w:val="hybridMultilevel"/>
     <w:tmpl w:val="C832B514"/>
@@ -26304,7 +27093,7 @@
       </w:rPr>
     </w:lvl>
   </w:abstractNum>
-  <w:abstractNum w:abstractNumId="4">
+  <w:abstractNum w:abstractNumId="4" w15:restartNumberingAfterBreak="0">
     <w:nsid w:val="2FC67F4D"/>
     <w:multiLevelType w:val="multilevel"/>
     <w:tmpl w:val="E9D2A4A2"/>
@@ -26435,7 +27224,7 @@
       </w:rPr>
     </w:lvl>
   </w:abstractNum>
-  <w:abstractNum w:abstractNumId="5">
+  <w:abstractNum w:abstractNumId="5" w15:restartNumberingAfterBreak="0">
     <w:nsid w:val="44676668"/>
     <w:multiLevelType w:val="multilevel"/>
     <w:tmpl w:val="D0C2587E"/>
@@ -26548,7 +27337,7 @@
       </w:rPr>
     </w:lvl>
   </w:abstractNum>
-  <w:abstractNum w:abstractNumId="6">
+  <w:abstractNum w:abstractNumId="6" w15:restartNumberingAfterBreak="0">
     <w:nsid w:val="44DA241C"/>
     <w:multiLevelType w:val="hybridMultilevel"/>
     <w:tmpl w:val="0FB60C98"/>
@@ -26661,7 +27450,7 @@
       </w:rPr>
     </w:lvl>
   </w:abstractNum>
-  <w:abstractNum w:abstractNumId="7">
+  <w:abstractNum w:abstractNumId="7" w15:restartNumberingAfterBreak="0">
     <w:nsid w:val="57F514B7"/>
     <w:multiLevelType w:val="hybridMultilevel"/>
     <w:tmpl w:val="9E42CFA2"/>
@@ -26775,7 +27564,7 @@
       </w:rPr>
     </w:lvl>
   </w:abstractNum>
-  <w:abstractNum w:abstractNumId="8">
+  <w:abstractNum w:abstractNumId="8" w15:restartNumberingAfterBreak="0">
     <w:nsid w:val="74257629"/>
     <w:multiLevelType w:val="hybridMultilevel"/>
     <w:tmpl w:val="42E2666A"/>
@@ -27880,7 +28669,7 @@
 </file>
 
 <file path=customXml/itemProps1.xml><?xml version="1.0" encoding="utf-8"?>
-<ds:datastoreItem xmlns:ds="http://schemas.openxmlformats.org/officeDocument/2006/customXml" ds:itemID="{EA596C10-81A7-4927-B64C-AE124B0EA73D}">
+<ds:datastoreItem xmlns:ds="http://schemas.openxmlformats.org/officeDocument/2006/customXml" ds:itemID="{DA43487F-2625-4812-B473-73EC61E02880}">
   <ds:schemaRefs>
     <ds:schemaRef ds:uri="http://schemas.openxmlformats.org/officeDocument/2006/bibliography"/>
   </ds:schemaRefs>

</xml_diff>